<commit_message>
🐛 fix: Doc completa
</commit_message>
<xml_diff>
--- a/Documentacion ZC300.docx
+++ b/Documentacion ZC300.docx
@@ -38,7 +38,7 @@
           <w:noProof/>
         </w:rPr>
         <w:drawing>
-          <wp:anchor distT="0" distB="0" distL="114300" distR="114300" simplePos="0" relativeHeight="251661312" behindDoc="0" locked="0" layoutInCell="1" allowOverlap="1" wp14:anchorId="2048ACC0" wp14:editId="79834ABC">
+          <wp:anchor distT="0" distB="0" distL="114300" distR="114300" simplePos="0" relativeHeight="251661312" behindDoc="0" locked="0" layoutInCell="1" allowOverlap="1" wp14:anchorId="2048ACC0" wp14:editId="1B9E5112">
             <wp:simplePos x="0" y="0"/>
             <wp:positionH relativeFrom="margin">
               <wp:align>center</wp:align>
@@ -1364,7 +1364,16 @@
           <w:sz w:val="24"/>
           <w:szCs w:val="24"/>
         </w:rPr>
-        <w:t>R IP DE LA IMPRESORA</w:t>
+        <w:t>CIÓN DE LA</w:t>
+      </w:r>
+      <w:r>
+        <w:rPr>
+          <w:b/>
+          <w:bCs/>
+          <w:sz w:val="24"/>
+          <w:szCs w:val="24"/>
+        </w:rPr>
+        <w:t xml:space="preserve"> IP DE LA IMPRESORA</w:t>
       </w:r>
     </w:p>
     <w:p>
@@ -1439,6 +1448,7 @@
       <w:r>
         <w:rPr>
           <w:bCs/>
+          <w:noProof/>
         </w:rPr>
         <w:drawing>
           <wp:anchor distT="0" distB="0" distL="114300" distR="114300" simplePos="0" relativeHeight="251678720" behindDoc="0" locked="0" layoutInCell="1" allowOverlap="1" wp14:anchorId="132FC667" wp14:editId="28C20157">
@@ -1524,6 +1534,7 @@
       <w:r>
         <w:rPr>
           <w:bCs/>
+          <w:noProof/>
         </w:rPr>
         <w:drawing>
           <wp:anchor distT="0" distB="0" distL="114300" distR="114300" simplePos="0" relativeHeight="251679744" behindDoc="0" locked="0" layoutInCell="1" allowOverlap="1" wp14:anchorId="065CE9D9" wp14:editId="666D9120">
@@ -1652,6 +1663,7 @@
       <w:r>
         <w:rPr>
           <w:bCs/>
+          <w:noProof/>
         </w:rPr>
         <w:drawing>
           <wp:inline distT="0" distB="0" distL="0" distR="0" wp14:anchorId="719370DF" wp14:editId="3E08B37B">
@@ -1734,6 +1746,7 @@
         <w:rPr>
           <w:b/>
           <w:bCs/>
+          <w:noProof/>
           <w:sz w:val="24"/>
           <w:szCs w:val="24"/>
         </w:rPr>
@@ -1798,6 +1811,7 @@
       <w:r>
         <w:rPr>
           <w:bCs/>
+          <w:noProof/>
         </w:rPr>
         <w:drawing>
           <wp:anchor distT="0" distB="0" distL="114300" distR="114300" simplePos="0" relativeHeight="251680768" behindDoc="0" locked="0" layoutInCell="1" allowOverlap="1" wp14:anchorId="3A38437B" wp14:editId="05BC5027">
@@ -1948,819 +1962,39 @@
         <w:rPr>
           <w:b/>
           <w:bCs/>
-          <w:sz w:val="24"/>
-          <w:szCs w:val="24"/>
+          <w:sz w:val="28"/>
+          <w:szCs w:val="28"/>
         </w:rPr>
       </w:pPr>
       <w:r>
         <w:rPr>
           <w:b/>
           <w:bCs/>
-          <w:sz w:val="24"/>
-          <w:szCs w:val="24"/>
+          <w:sz w:val="28"/>
+          <w:szCs w:val="28"/>
         </w:rPr>
         <w:lastRenderedPageBreak/>
-        <w:t>INSTALACIÓN EN LINUX</w:t>
-      </w:r>
-      <w:r>
-        <w:rPr>
-          <w:b/>
-          <w:bCs/>
-          <w:sz w:val="24"/>
-          <w:szCs w:val="24"/>
-        </w:rPr>
-        <w:t xml:space="preserve"> (SOLO SI ES S.O. ES DE 64bits)</w:t>
-      </w:r>
-    </w:p>
-    <w:p>
-      <w:pPr>
-        <w:pStyle w:val="Prrafodelista"/>
-        <w:numPr>
-          <w:ilvl w:val="0"/>
-          <w:numId w:val="5"/>
-        </w:numPr>
+        <w:t>ARCHIVOS NECESARIOS</w:t>
+      </w:r>
+    </w:p>
+    <w:p>
+      <w:pPr>
         <w:jc w:val="both"/>
       </w:pPr>
       <w:r>
         <w:rPr>
-          <w:b/>
-          <w:bCs/>
-        </w:rPr>
-        <w:t>Versión de Ubuntu:</w:t>
-      </w:r>
-      <w:r>
-        <w:t> 14.04.5</w:t>
-      </w:r>
-    </w:p>
-    <w:p>
-      <w:pPr>
-        <w:pStyle w:val="Prrafodelista"/>
-        <w:numPr>
-          <w:ilvl w:val="0"/>
-          <w:numId w:val="5"/>
-        </w:numPr>
-        <w:jc w:val="both"/>
-      </w:pPr>
-      <w:r>
-        <w:rPr>
-          <w:b/>
-          <w:bCs/>
-        </w:rPr>
-        <w:t>Versión del controlador de impresora:</w:t>
-      </w:r>
-      <w:r>
-        <w:t> 1.0.0.0</w:t>
-      </w:r>
-    </w:p>
-    <w:p>
-      <w:pPr>
-        <w:pStyle w:val="Prrafodelista"/>
-        <w:jc w:val="both"/>
-      </w:pPr>
-    </w:p>
-    <w:p>
-      <w:pPr>
-        <w:pStyle w:val="Prrafodelista"/>
-        <w:numPr>
-          <w:ilvl w:val="0"/>
-          <w:numId w:val="4"/>
-        </w:numPr>
-        <w:jc w:val="both"/>
-      </w:pPr>
-      <w:r>
-        <w:rPr>
           <w:noProof/>
         </w:rPr>
         <w:drawing>
-          <wp:anchor distT="0" distB="0" distL="114300" distR="114300" simplePos="0" relativeHeight="251676672" behindDoc="0" locked="0" layoutInCell="1" allowOverlap="1" wp14:anchorId="20D38BC0" wp14:editId="2B8556EE">
+          <wp:anchor distT="0" distB="0" distL="114300" distR="114300" simplePos="0" relativeHeight="251662336" behindDoc="0" locked="0" layoutInCell="1" allowOverlap="1" wp14:anchorId="3D65619A" wp14:editId="6A322EED">
             <wp:simplePos x="0" y="0"/>
-            <wp:positionH relativeFrom="margin">
-              <wp:align>right</wp:align>
+            <wp:positionH relativeFrom="column">
+              <wp:posOffset>830580</wp:posOffset>
             </wp:positionH>
             <wp:positionV relativeFrom="paragraph">
-              <wp:posOffset>415985</wp:posOffset>
+              <wp:posOffset>1275715</wp:posOffset>
             </wp:positionV>
-            <wp:extent cx="5612130" cy="1638935"/>
-            <wp:effectExtent l="0" t="0" r="7620" b="0"/>
-            <wp:wrapTopAndBottom/>
-            <wp:docPr id="1842760395" name="Imagen 1" descr="Interfaz de usuario gráfica, Texto, Aplicación, Correo electrónico&#10;&#10;Descripción generada automáticamente"/>
-            <wp:cNvGraphicFramePr>
-              <a:graphicFrameLocks xmlns:a="http://schemas.openxmlformats.org/drawingml/2006/main" noChangeAspect="1"/>
-            </wp:cNvGraphicFramePr>
-            <a:graphic xmlns:a="http://schemas.openxmlformats.org/drawingml/2006/main">
-              <a:graphicData uri="http://schemas.openxmlformats.org/drawingml/2006/picture">
-                <pic:pic xmlns:pic="http://schemas.openxmlformats.org/drawingml/2006/picture">
-                  <pic:nvPicPr>
-                    <pic:cNvPr id="1842760395" name="Imagen 1" descr="Interfaz de usuario gráfica, Texto, Aplicación, Correo electrónico&#10;&#10;Descripción generada automáticamente"/>
-                    <pic:cNvPicPr/>
-                  </pic:nvPicPr>
-                  <pic:blipFill>
-                    <a:blip r:embed="rId26" cstate="print">
-                      <a:extLst>
-                        <a:ext uri="{28A0092B-C50C-407E-A947-70E740481C1C}">
-                          <a14:useLocalDpi xmlns:a14="http://schemas.microsoft.com/office/drawing/2010/main" val="0"/>
-                        </a:ext>
-                      </a:extLst>
-                    </a:blip>
-                    <a:stretch>
-                      <a:fillRect/>
-                    </a:stretch>
-                  </pic:blipFill>
-                  <pic:spPr>
-                    <a:xfrm>
-                      <a:off x="0" y="0"/>
-                      <a:ext cx="5612130" cy="1638935"/>
-                    </a:xfrm>
-                    <a:prstGeom prst="rect">
-                      <a:avLst/>
-                    </a:prstGeom>
-                  </pic:spPr>
-                </pic:pic>
-              </a:graphicData>
-            </a:graphic>
-          </wp:anchor>
-        </w:drawing>
-      </w:r>
-      <w:r>
-        <w:t xml:space="preserve">Si su instalación será por medio de un S.O. Linux deberá descargar su </w:t>
-      </w:r>
-      <w:proofErr w:type="gramStart"/>
-      <w:r>
-        <w:t>driver</w:t>
-      </w:r>
-      <w:proofErr w:type="gramEnd"/>
-      <w:r>
-        <w:t xml:space="preserve"> correspondiente.</w:t>
-      </w:r>
-    </w:p>
-    <w:p>
-      <w:pPr>
-        <w:pStyle w:val="Prrafodelista"/>
-        <w:jc w:val="both"/>
-      </w:pPr>
-    </w:p>
-    <w:p>
-      <w:pPr>
-        <w:pStyle w:val="Prrafodelista"/>
-        <w:numPr>
-          <w:ilvl w:val="0"/>
-          <w:numId w:val="4"/>
-        </w:numPr>
-        <w:jc w:val="both"/>
-      </w:pPr>
-      <w:r>
-        <w:t xml:space="preserve">Se descargará el archivo </w:t>
-      </w:r>
-      <w:r>
-        <w:rPr>
-          <w:i/>
-          <w:iCs/>
-        </w:rPr>
-        <w:t xml:space="preserve">“Zebra_ZC_Card_Printer_Driver-1.0.0.0-Linux-x86_64-Install.tar”, </w:t>
-      </w:r>
-      <w:r>
-        <w:t xml:space="preserve">el cual deberá pasarlo a su servidor a través de </w:t>
-      </w:r>
-      <w:proofErr w:type="spellStart"/>
-      <w:r>
-        <w:t>sftp</w:t>
-      </w:r>
-      <w:proofErr w:type="spellEnd"/>
-      <w:r>
-        <w:t>.</w:t>
-      </w:r>
-    </w:p>
-    <w:p>
-      <w:pPr>
-        <w:pStyle w:val="Prrafodelista"/>
-        <w:jc w:val="both"/>
-      </w:pPr>
-    </w:p>
-    <w:p>
-      <w:pPr>
-        <w:pStyle w:val="Prrafodelista"/>
-        <w:numPr>
-          <w:ilvl w:val="0"/>
-          <w:numId w:val="4"/>
-        </w:numPr>
-        <w:jc w:val="both"/>
-      </w:pPr>
-      <w:r>
-        <w:t>Descomprima el controlador:</w:t>
-      </w:r>
-    </w:p>
-    <w:p>
-      <w:pPr>
-        <w:pStyle w:val="HTMLconformatoprevio"/>
-        <w:ind w:left="360"/>
-        <w:jc w:val="both"/>
-        <w:rPr>
-          <w:rFonts w:ascii="Source Code Pro" w:hAnsi="Source Code Pro"/>
-          <w:color w:val="242121"/>
-          <w:sz w:val="18"/>
-          <w:szCs w:val="18"/>
-          <w:lang w:val="en-US"/>
-        </w:rPr>
-      </w:pPr>
-      <w:r>
-        <w:rPr>
-          <w:rStyle w:val="gp"/>
-          <w:rFonts w:ascii="Source Code Pro" w:eastAsiaTheme="majorEastAsia" w:hAnsi="Source Code Pro"/>
-          <w:color w:val="555555"/>
-          <w:sz w:val="18"/>
-          <w:szCs w:val="18"/>
-          <w:lang w:val="en-US"/>
-        </w:rPr>
-        <w:t>$</w:t>
-      </w:r>
-      <w:r>
-        <w:rPr>
-          <w:rFonts w:ascii="Source Code Pro" w:hAnsi="Source Code Pro"/>
-          <w:color w:val="242121"/>
-          <w:sz w:val="18"/>
-          <w:szCs w:val="18"/>
-          <w:lang w:val="en-US"/>
-        </w:rPr>
-        <w:t xml:space="preserve"> unzip Zebra_ZC_Card_Printer_Driver-1.0.0.0-Linux-x86_64-Install.tar.zip</w:t>
-      </w:r>
-    </w:p>
-    <w:p>
-      <w:pPr>
-        <w:tabs>
-          <w:tab w:val="left" w:pos="916"/>
-          <w:tab w:val="left" w:pos="1832"/>
-          <w:tab w:val="left" w:pos="2748"/>
-          <w:tab w:val="left" w:pos="3664"/>
-          <w:tab w:val="left" w:pos="4580"/>
-          <w:tab w:val="left" w:pos="5496"/>
-          <w:tab w:val="left" w:pos="6412"/>
-          <w:tab w:val="left" w:pos="7328"/>
-          <w:tab w:val="left" w:pos="8244"/>
-          <w:tab w:val="left" w:pos="9160"/>
-          <w:tab w:val="left" w:pos="10076"/>
-          <w:tab w:val="left" w:pos="10992"/>
-          <w:tab w:val="left" w:pos="11908"/>
-          <w:tab w:val="left" w:pos="12824"/>
-          <w:tab w:val="left" w:pos="13740"/>
-          <w:tab w:val="left" w:pos="14656"/>
-        </w:tabs>
-        <w:spacing w:after="0" w:line="240" w:lineRule="auto"/>
-        <w:ind w:left="360"/>
-        <w:jc w:val="both"/>
-        <w:rPr>
-          <w:rFonts w:ascii="Source Code Pro" w:eastAsia="Times New Roman" w:hAnsi="Source Code Pro" w:cs="Courier New"/>
-          <w:color w:val="242121"/>
-          <w:kern w:val="0"/>
-          <w:sz w:val="16"/>
-          <w:szCs w:val="16"/>
-          <w:lang w:val="en-US" w:eastAsia="es-MX"/>
-          <w14:ligatures w14:val="none"/>
-        </w:rPr>
-      </w:pPr>
-    </w:p>
-    <w:p>
-      <w:pPr>
-        <w:tabs>
-          <w:tab w:val="left" w:pos="916"/>
-          <w:tab w:val="left" w:pos="1832"/>
-          <w:tab w:val="left" w:pos="2748"/>
-          <w:tab w:val="left" w:pos="3664"/>
-          <w:tab w:val="left" w:pos="4580"/>
-          <w:tab w:val="left" w:pos="5496"/>
-          <w:tab w:val="left" w:pos="6412"/>
-          <w:tab w:val="left" w:pos="7328"/>
-          <w:tab w:val="left" w:pos="8244"/>
-          <w:tab w:val="left" w:pos="9160"/>
-          <w:tab w:val="left" w:pos="10076"/>
-          <w:tab w:val="left" w:pos="10992"/>
-          <w:tab w:val="left" w:pos="11908"/>
-          <w:tab w:val="left" w:pos="12824"/>
-          <w:tab w:val="left" w:pos="13740"/>
-          <w:tab w:val="left" w:pos="14656"/>
-        </w:tabs>
-        <w:spacing w:after="0" w:line="240" w:lineRule="auto"/>
-        <w:ind w:left="360"/>
-        <w:rPr>
-          <w:rFonts w:ascii="Source Code Pro" w:eastAsia="Times New Roman" w:hAnsi="Source Code Pro" w:cs="Courier New"/>
-          <w:color w:val="242121"/>
-          <w:kern w:val="0"/>
-          <w:sz w:val="16"/>
-          <w:szCs w:val="16"/>
-          <w:lang w:val="en-US" w:eastAsia="es-MX"/>
-          <w14:ligatures w14:val="none"/>
-        </w:rPr>
-      </w:pPr>
-    </w:p>
-    <w:p>
-      <w:pPr>
-        <w:pStyle w:val="Prrafodelista"/>
-        <w:numPr>
-          <w:ilvl w:val="0"/>
-          <w:numId w:val="4"/>
-        </w:numPr>
-        <w:jc w:val="both"/>
-      </w:pPr>
-      <w:r>
-        <w:t>Cuando termine el proceso de descompresión tendremos un</w:t>
-      </w:r>
-      <w:r>
-        <w:t xml:space="preserve"> </w:t>
-      </w:r>
-      <w:r>
-        <w:t>archivo</w:t>
-      </w:r>
-      <w:r>
-        <w:t xml:space="preserve"> </w:t>
-      </w:r>
-      <w:r>
-        <w:rPr>
-          <w:b/>
-          <w:bCs/>
-          <w:i/>
-          <w:iCs/>
-        </w:rPr>
-        <w:t>.tar.gz</w:t>
-      </w:r>
-      <w:r>
-        <w:t>, vamos a descomprimirlo</w:t>
-      </w:r>
-      <w:r>
-        <w:t>.</w:t>
-      </w:r>
-    </w:p>
-    <w:p>
-      <w:pPr>
-        <w:ind w:firstLine="708"/>
-        <w:jc w:val="both"/>
-        <w:rPr>
-          <w:rFonts w:ascii="Source Code Pro" w:hAnsi="Source Code Pro"/>
-          <w:sz w:val="18"/>
-          <w:szCs w:val="18"/>
-          <w:lang w:val="en-US"/>
-        </w:rPr>
-      </w:pPr>
-      <w:r>
-        <w:rPr>
-          <w:rStyle w:val="gp"/>
-          <w:rFonts w:ascii="Source Code Pro" w:hAnsi="Source Code Pro"/>
-          <w:sz w:val="18"/>
-          <w:szCs w:val="18"/>
-          <w:lang w:val="en-US"/>
-        </w:rPr>
-        <w:t>$</w:t>
-      </w:r>
-      <w:r>
-        <w:rPr>
-          <w:rFonts w:ascii="Source Code Pro" w:hAnsi="Source Code Pro"/>
-          <w:sz w:val="18"/>
-          <w:szCs w:val="18"/>
-          <w:lang w:val="en-US"/>
-        </w:rPr>
-        <w:t xml:space="preserve"> tar </w:t>
-      </w:r>
-      <w:proofErr w:type="spellStart"/>
-      <w:r>
-        <w:rPr>
-          <w:rFonts w:ascii="Source Code Pro" w:hAnsi="Source Code Pro"/>
-          <w:sz w:val="18"/>
-          <w:szCs w:val="18"/>
-          <w:lang w:val="en-US"/>
-        </w:rPr>
-        <w:t>zxvf</w:t>
-      </w:r>
-      <w:proofErr w:type="spellEnd"/>
-      <w:r>
-        <w:rPr>
-          <w:rFonts w:ascii="Source Code Pro" w:hAnsi="Source Code Pro"/>
-          <w:sz w:val="18"/>
-          <w:szCs w:val="18"/>
-          <w:lang w:val="en-US"/>
-        </w:rPr>
-        <w:t xml:space="preserve"> Zebra_ZC_Card_Printer_Driver-1.0.0.0-Linux-x86_64-Install.tar.gz</w:t>
-      </w:r>
-    </w:p>
-    <w:p>
-      <w:pPr>
-        <w:jc w:val="both"/>
-        <w:rPr>
-          <w:rFonts w:ascii="Source Code Pro" w:hAnsi="Source Code Pro"/>
-          <w:sz w:val="18"/>
-          <w:szCs w:val="18"/>
-          <w:lang w:val="en-US"/>
-        </w:rPr>
-      </w:pPr>
-    </w:p>
-    <w:p>
-      <w:pPr>
-        <w:jc w:val="both"/>
-      </w:pPr>
-      <w:r>
-        <w:t xml:space="preserve">Los siguientes comandos se ejecutarán como </w:t>
-      </w:r>
-      <w:proofErr w:type="spellStart"/>
-      <w:r>
-        <w:t>root</w:t>
-      </w:r>
-      <w:proofErr w:type="spellEnd"/>
-      <w:r>
-        <w:t xml:space="preserve">, por lo tanto, podremos obtener un </w:t>
-      </w:r>
-      <w:proofErr w:type="spellStart"/>
-      <w:r>
-        <w:t>shell</w:t>
-      </w:r>
-      <w:proofErr w:type="spellEnd"/>
-      <w:r>
-        <w:t xml:space="preserve"> </w:t>
-      </w:r>
-      <w:proofErr w:type="spellStart"/>
-      <w:r>
-        <w:t>root</w:t>
-      </w:r>
-      <w:proofErr w:type="spellEnd"/>
-      <w:r>
-        <w:t xml:space="preserve"> con </w:t>
-      </w:r>
-      <w:r>
-        <w:rPr>
-          <w:b/>
-          <w:bCs/>
-        </w:rPr>
-        <w:t>sudo -s</w:t>
-      </w:r>
-      <w:r>
-        <w:t>.</w:t>
-      </w:r>
-    </w:p>
-    <w:p>
-      <w:pPr>
-        <w:pStyle w:val="Prrafodelista"/>
-        <w:numPr>
-          <w:ilvl w:val="0"/>
-          <w:numId w:val="4"/>
-        </w:numPr>
-        <w:jc w:val="both"/>
-      </w:pPr>
-      <w:r>
-        <w:t>Ejecute el instalador.</w:t>
-      </w:r>
-    </w:p>
-    <w:p>
-      <w:pPr>
-        <w:ind w:firstLine="708"/>
-        <w:jc w:val="both"/>
-        <w:rPr>
-          <w:rFonts w:ascii="Source Code Pro" w:hAnsi="Source Code Pro"/>
-          <w:color w:val="242121"/>
-          <w:sz w:val="18"/>
-          <w:szCs w:val="18"/>
-          <w:lang w:val="en-US"/>
-        </w:rPr>
-      </w:pPr>
-      <w:r>
-        <w:rPr>
-          <w:rStyle w:val="gp"/>
-          <w:rFonts w:ascii="Source Code Pro" w:hAnsi="Source Code Pro"/>
-          <w:color w:val="555555"/>
-          <w:sz w:val="18"/>
-          <w:szCs w:val="18"/>
-          <w:lang w:val="en-US"/>
-        </w:rPr>
-        <w:t>#</w:t>
-      </w:r>
-      <w:r>
-        <w:rPr>
-          <w:rFonts w:ascii="Source Code Pro" w:hAnsi="Source Code Pro"/>
-          <w:color w:val="242121"/>
-          <w:sz w:val="18"/>
-          <w:szCs w:val="18"/>
-          <w:lang w:val="en-US"/>
-        </w:rPr>
-        <w:t xml:space="preserve"> ./Zebra_ZC_Card_Printer_Driver-1.0.0.0-Linux-x86_64-Install</w:t>
-      </w:r>
-    </w:p>
-    <w:p>
-      <w:pPr>
-        <w:pStyle w:val="Prrafodelista"/>
-        <w:numPr>
-          <w:ilvl w:val="0"/>
-          <w:numId w:val="4"/>
-        </w:numPr>
-        <w:jc w:val="both"/>
-      </w:pPr>
-      <w:r>
-        <w:t>Responda "Y" dos veces, la ubicación de instalación predeterminada</w:t>
-      </w:r>
-      <w:r>
-        <w:t xml:space="preserve"> </w:t>
-      </w:r>
-      <w:r>
-        <w:t>es </w:t>
-      </w:r>
-      <w:r>
-        <w:rPr>
-          <w:i/>
-          <w:iCs/>
-        </w:rPr>
-        <w:t>“/</w:t>
-      </w:r>
-      <w:proofErr w:type="spellStart"/>
-      <w:r>
-        <w:rPr>
-          <w:i/>
-          <w:iCs/>
-        </w:rPr>
-        <w:t>usr</w:t>
-      </w:r>
-      <w:proofErr w:type="spellEnd"/>
-      <w:r>
-        <w:rPr>
-          <w:i/>
-          <w:iCs/>
-        </w:rPr>
-        <w:t>/local/</w:t>
-      </w:r>
-      <w:proofErr w:type="spellStart"/>
-      <w:r>
-        <w:rPr>
-          <w:i/>
-          <w:iCs/>
-        </w:rPr>
-        <w:t>ZebraJaguarDriver</w:t>
-      </w:r>
-      <w:proofErr w:type="spellEnd"/>
-      <w:r>
-        <w:rPr>
-          <w:i/>
-          <w:iCs/>
-        </w:rPr>
-        <w:t>”</w:t>
-      </w:r>
-      <w:r>
-        <w:t xml:space="preserve"> donde se necesita esa carpeta.</w:t>
-      </w:r>
-    </w:p>
-    <w:p>
-      <w:pPr>
-        <w:pStyle w:val="HTMLconformatoprevio"/>
-        <w:spacing w:line="360" w:lineRule="auto"/>
-        <w:ind w:left="720"/>
-        <w:rPr>
-          <w:rFonts w:ascii="Source Code Pro" w:hAnsi="Source Code Pro"/>
-          <w:color w:val="242121"/>
-          <w:sz w:val="18"/>
-          <w:szCs w:val="18"/>
-        </w:rPr>
-      </w:pPr>
-      <w:r>
-        <w:rPr>
-          <w:rStyle w:val="gp"/>
-          <w:rFonts w:ascii="Source Code Pro" w:eastAsiaTheme="majorEastAsia" w:hAnsi="Source Code Pro"/>
-          <w:color w:val="555555"/>
-          <w:sz w:val="18"/>
-          <w:szCs w:val="18"/>
-        </w:rPr>
-        <w:t>#</w:t>
-      </w:r>
-      <w:r>
-        <w:rPr>
-          <w:rFonts w:ascii="Source Code Pro" w:hAnsi="Source Code Pro"/>
-          <w:color w:val="242121"/>
-          <w:sz w:val="18"/>
-          <w:szCs w:val="18"/>
-        </w:rPr>
-        <w:t xml:space="preserve"> </w:t>
-      </w:r>
-      <w:r>
-        <w:rPr>
-          <w:rStyle w:val="nb"/>
-          <w:rFonts w:ascii="Source Code Pro" w:eastAsiaTheme="majorEastAsia" w:hAnsi="Source Code Pro"/>
-          <w:color w:val="005580"/>
-          <w:sz w:val="18"/>
-          <w:szCs w:val="18"/>
-        </w:rPr>
-        <w:t>cd</w:t>
-      </w:r>
-      <w:r>
-        <w:rPr>
-          <w:rFonts w:ascii="Source Code Pro" w:hAnsi="Source Code Pro"/>
-          <w:color w:val="242121"/>
-          <w:sz w:val="18"/>
-          <w:szCs w:val="18"/>
-        </w:rPr>
-        <w:t xml:space="preserve"> /</w:t>
-      </w:r>
-      <w:proofErr w:type="spellStart"/>
-      <w:r>
-        <w:rPr>
-          <w:rFonts w:ascii="Source Code Pro" w:hAnsi="Source Code Pro"/>
-          <w:color w:val="242121"/>
-          <w:sz w:val="18"/>
-          <w:szCs w:val="18"/>
-        </w:rPr>
-        <w:t>usr</w:t>
-      </w:r>
-      <w:proofErr w:type="spellEnd"/>
-      <w:r>
-        <w:rPr>
-          <w:rFonts w:ascii="Source Code Pro" w:hAnsi="Source Code Pro"/>
-          <w:color w:val="242121"/>
-          <w:sz w:val="18"/>
-          <w:szCs w:val="18"/>
-        </w:rPr>
-        <w:t>/local/</w:t>
-      </w:r>
-      <w:proofErr w:type="spellStart"/>
-      <w:r>
-        <w:rPr>
-          <w:rFonts w:ascii="Source Code Pro" w:hAnsi="Source Code Pro"/>
-          <w:color w:val="242121"/>
-          <w:sz w:val="18"/>
-          <w:szCs w:val="18"/>
-        </w:rPr>
-        <w:t>ZebraJaguarDriver</w:t>
-      </w:r>
-      <w:proofErr w:type="spellEnd"/>
-    </w:p>
-    <w:p>
-      <w:pPr>
-        <w:pStyle w:val="Prrafodelista"/>
-        <w:numPr>
-          <w:ilvl w:val="0"/>
-          <w:numId w:val="4"/>
-        </w:numPr>
-        <w:jc w:val="both"/>
-      </w:pPr>
-      <w:r>
-        <w:t xml:space="preserve">Entonces </w:t>
-      </w:r>
-    </w:p>
-    <w:p>
-      <w:pPr>
-        <w:pStyle w:val="HTMLconformatoprevio"/>
-        <w:spacing w:line="360" w:lineRule="auto"/>
-        <w:ind w:left="720"/>
-        <w:rPr>
-          <w:rFonts w:ascii="Source Code Pro" w:hAnsi="Source Code Pro"/>
-          <w:color w:val="242121"/>
-          <w:sz w:val="18"/>
-          <w:szCs w:val="18"/>
-        </w:rPr>
-      </w:pPr>
-      <w:r>
-        <w:rPr>
-          <w:rFonts w:ascii="Source Code Pro" w:hAnsi="Source Code Pro"/>
-          <w:color w:val="242121"/>
-          <w:sz w:val="18"/>
-          <w:szCs w:val="18"/>
-        </w:rPr>
-        <w:t xml:space="preserve">./Install.sh </w:t>
-      </w:r>
-      <w:proofErr w:type="spellStart"/>
-      <w:r>
-        <w:rPr>
-          <w:rFonts w:ascii="Source Code Pro" w:hAnsi="Source Code Pro"/>
-          <w:color w:val="242121"/>
-          <w:sz w:val="18"/>
-          <w:szCs w:val="18"/>
-        </w:rPr>
-        <w:t>install</w:t>
-      </w:r>
-      <w:proofErr w:type="spellEnd"/>
-    </w:p>
-    <w:p>
-      <w:pPr>
-        <w:pStyle w:val="Prrafodelista"/>
-        <w:numPr>
-          <w:ilvl w:val="0"/>
-          <w:numId w:val="4"/>
-        </w:numPr>
-        <w:jc w:val="both"/>
-      </w:pPr>
-      <w:r>
-        <w:t>Instalará el controlador de la impresora, pero no se instala el soporte de red en este punto, el controlador de red se instalará con el siguiente comando:</w:t>
-      </w:r>
-    </w:p>
-    <w:p>
-      <w:pPr>
-        <w:pStyle w:val="HTMLconformatoprevio"/>
-        <w:ind w:left="720"/>
-        <w:rPr>
-          <w:rFonts w:ascii="Source Code Pro" w:hAnsi="Source Code Pro"/>
-          <w:color w:val="242121"/>
-          <w:sz w:val="18"/>
-          <w:szCs w:val="18"/>
-          <w:lang w:val="en-US"/>
-        </w:rPr>
-      </w:pPr>
-      <w:r>
-        <w:rPr>
-          <w:rStyle w:val="gp"/>
-          <w:rFonts w:ascii="Source Code Pro" w:eastAsiaTheme="majorEastAsia" w:hAnsi="Source Code Pro"/>
-          <w:color w:val="555555"/>
-          <w:sz w:val="18"/>
-          <w:szCs w:val="18"/>
-          <w:lang w:val="en-US"/>
-        </w:rPr>
-        <w:t>#</w:t>
-      </w:r>
-      <w:r>
-        <w:rPr>
-          <w:rFonts w:ascii="Source Code Pro" w:hAnsi="Source Code Pro"/>
-          <w:color w:val="242121"/>
-          <w:sz w:val="18"/>
-          <w:szCs w:val="18"/>
-          <w:lang w:val="en-US"/>
-        </w:rPr>
-        <w:t xml:space="preserve"> ./EthernetInstall.sh </w:t>
-      </w:r>
-      <w:proofErr w:type="spellStart"/>
-      <w:r>
-        <w:rPr>
-          <w:rFonts w:ascii="Source Code Pro" w:hAnsi="Source Code Pro"/>
-          <w:color w:val="242121"/>
-          <w:sz w:val="18"/>
-          <w:szCs w:val="18"/>
-          <w:lang w:val="en-US"/>
-        </w:rPr>
-        <w:t>xxx.xxx.xxx.xxx</w:t>
-      </w:r>
-      <w:proofErr w:type="spellEnd"/>
-      <w:r>
-        <w:rPr>
-          <w:rFonts w:ascii="Source Code Pro" w:hAnsi="Source Code Pro"/>
-          <w:color w:val="242121"/>
-          <w:sz w:val="18"/>
-          <w:szCs w:val="18"/>
-          <w:lang w:val="en-US"/>
-        </w:rPr>
-        <w:t xml:space="preserve"> </w:t>
-      </w:r>
-    </w:p>
-    <w:p>
-      <w:pPr>
-        <w:jc w:val="center"/>
-        <w:rPr>
-          <w:b/>
-          <w:bCs/>
-          <w:sz w:val="28"/>
-          <w:szCs w:val="28"/>
-        </w:rPr>
-      </w:pPr>
-      <w:r>
-        <w:rPr>
-          <w:b/>
-          <w:bCs/>
-          <w:sz w:val="28"/>
-          <w:szCs w:val="28"/>
-        </w:rPr>
-        <w:lastRenderedPageBreak/>
-        <w:t>ARCHIVOS NECESARIOS</w:t>
-      </w:r>
-    </w:p>
-    <w:p>
-      <w:pPr>
-        <w:jc w:val="both"/>
-      </w:pPr>
-      <w:r>
-        <w:t xml:space="preserve">En la carpeta raíz se encontrará la carpeta </w:t>
-      </w:r>
-      <w:proofErr w:type="spellStart"/>
-      <w:r>
-        <w:rPr>
-          <w:b/>
-          <w:bCs/>
-        </w:rPr>
-        <w:t>lib</w:t>
-      </w:r>
-      <w:proofErr w:type="spellEnd"/>
-      <w:r>
-        <w:t xml:space="preserve">, la cual </w:t>
-      </w:r>
-      <w:r>
-        <w:t>contiene todas las librerías necesarias para la correcta operación del programa con la impresora ZC300. Estas librerías incluyen archivos esenciales que facilitan la comunicación entre el software y el hardware de la impresora, permitiendo el manejo adecuado de los comandos de impresión, configuración y procesamiento de los datos de las tarjetas.</w:t>
-      </w:r>
-    </w:p>
-    <w:p>
-      <w:pPr>
-        <w:pStyle w:val="Prrafodelista"/>
-        <w:ind w:left="360"/>
-        <w:jc w:val="both"/>
-      </w:pPr>
-      <w:r>
-        <w:rPr>
-          <w:noProof/>
-        </w:rPr>
-        <w:drawing>
-          <wp:anchor distT="0" distB="0" distL="114300" distR="114300" simplePos="0" relativeHeight="251662336" behindDoc="0" locked="0" layoutInCell="1" allowOverlap="1" wp14:anchorId="3D65619A" wp14:editId="503D4FEE">
-            <wp:simplePos x="0" y="0"/>
-            <wp:positionH relativeFrom="column">
-              <wp:posOffset>230505</wp:posOffset>
-            </wp:positionH>
-            <wp:positionV relativeFrom="paragraph">
-              <wp:posOffset>178063</wp:posOffset>
-            </wp:positionV>
-            <wp:extent cx="2686049" cy="232914"/>
+            <wp:extent cx="2685415" cy="232410"/>
             <wp:effectExtent l="0" t="0" r="635" b="0"/>
             <wp:wrapTopAndBottom/>
             <wp:docPr id="1341103548" name="Imagen 1"/>
@@ -2775,7 +2009,7 @@
                     <pic:cNvPicPr/>
                   </pic:nvPicPr>
                   <pic:blipFill rotWithShape="1">
-                    <a:blip r:embed="rId27">
+                    <a:blip r:embed="rId26">
                       <a:extLst>
                         <a:ext uri="{28A0092B-C50C-407E-A947-70E740481C1C}">
                           <a14:useLocalDpi xmlns:a14="http://schemas.microsoft.com/office/drawing/2010/main" val="0"/>
@@ -2788,7 +2022,7 @@
                   <pic:spPr bwMode="auto">
                     <a:xfrm>
                       <a:off x="0" y="0"/>
-                      <a:ext cx="2686049" cy="232914"/>
+                      <a:ext cx="2685415" cy="232410"/>
                     </a:xfrm>
                     <a:prstGeom prst="rect">
                       <a:avLst/>
@@ -2808,6 +2042,24 @@
           </wp:anchor>
         </w:drawing>
       </w:r>
+      <w:r>
+        <w:t xml:space="preserve">En la carpeta raíz se encontrará la carpeta </w:t>
+      </w:r>
+      <w:proofErr w:type="spellStart"/>
+      <w:r>
+        <w:rPr>
+          <w:b/>
+          <w:bCs/>
+        </w:rPr>
+        <w:t>lib</w:t>
+      </w:r>
+      <w:proofErr w:type="spellEnd"/>
+      <w:r>
+        <w:t xml:space="preserve">, la cual </w:t>
+      </w:r>
+      <w:r>
+        <w:t>contiene todas las librerías necesarias para la correcta operación del programa con la impresora ZC300. Estas librerías incluyen archivos esenciales que facilitan la comunicación entre el software y el hardware de la impresora, permitiendo el manejo adecuado de los comandos de impresión, configuración y procesamiento de los datos de las tarjetas.</w:t>
+      </w:r>
     </w:p>
     <w:p>
       <w:pPr>
@@ -2818,20 +2070,51 @@
     </w:p>
     <w:p>
       <w:pPr>
+        <w:pStyle w:val="Prrafodelista"/>
+        <w:ind w:left="360"/>
         <w:jc w:val="both"/>
       </w:pPr>
-      <w:r>
-        <w:rPr>
+    </w:p>
+    <w:p>
+      <w:pPr>
+        <w:jc w:val="both"/>
+        <w:rPr>
+          <w:b/>
+          <w:bCs/>
+          <w:i/>
+          <w:iCs/>
+        </w:rPr>
+      </w:pPr>
+      <w:r>
+        <w:rPr>
+          <w:b/>
+          <w:bCs/>
+          <w:i/>
+          <w:iCs/>
+        </w:rPr>
+        <w:t>Si se desea hacer la conexión con la impresora por medio de puerto USB es importante leer lo siguiente:</w:t>
+      </w:r>
+    </w:p>
+    <w:p>
+      <w:pPr>
+        <w:jc w:val="both"/>
+      </w:pPr>
+      <w:r>
+        <w:rPr>
+          <w:b/>
+          <w:bCs/>
+          <w:i/>
+          <w:iCs/>
           <w:noProof/>
         </w:rPr>
         <w:drawing>
-          <wp:anchor distT="0" distB="0" distL="114300" distR="114300" simplePos="0" relativeHeight="251663360" behindDoc="0" locked="0" layoutInCell="1" allowOverlap="1" wp14:anchorId="39711F48" wp14:editId="59A8C0EE">
+          <wp:anchor distT="0" distB="0" distL="114300" distR="114300" simplePos="0" relativeHeight="251663360" behindDoc="0" locked="0" layoutInCell="1" allowOverlap="1" wp14:anchorId="39711F48" wp14:editId="0E9D12A5">
             <wp:simplePos x="0" y="0"/>
             <wp:positionH relativeFrom="column">
-              <wp:posOffset>232039</wp:posOffset>
+              <wp:posOffset>917575</wp:posOffset>
             </wp:positionH>
             <wp:positionV relativeFrom="paragraph">
-              <wp:posOffset>814070</wp:posOffset>
+              <wp:posOffset>982980</wp:posOffset>
             </wp:positionV>
             <wp:extent cx="2685415" cy="258445"/>
             <wp:effectExtent l="0" t="0" r="635" b="8255"/>
@@ -2848,7 +2131,7 @@
                     <pic:cNvPicPr/>
                   </pic:nvPicPr>
                   <pic:blipFill rotWithShape="1">
-                    <a:blip r:embed="rId27">
+                    <a:blip r:embed="rId26">
                       <a:extLst>
                         <a:ext uri="{28A0092B-C50C-407E-A947-70E740481C1C}">
                           <a14:useLocalDpi xmlns:a14="http://schemas.microsoft.com/office/drawing/2010/main" val="0"/>

</xml_diff>